<commit_message>
Add detail to part b
</commit_message>
<xml_diff>
--- a/Data mining Assignment 2.docx
+++ b/Data mining Assignment 2.docx
@@ -18,9 +18,240 @@
     <w:p>
       <w:pPr>
         <w:rPr>
-          <w:lang w:val="en-US"/>
-        </w:rPr>
-      </w:pPr>
+          <w:b/>
+          <w:bCs/>
+          <w:sz w:val="24"/>
+          <w:szCs w:val="24"/>
+          <w:lang w:val="en-US"/>
+        </w:rPr>
+      </w:pPr>
+      <w:r>
+        <w:rPr>
+          <w:b/>
+          <w:bCs/>
+          <w:sz w:val="24"/>
+          <w:szCs w:val="24"/>
+          <w:lang w:val="en-US"/>
+        </w:rPr>
+        <w:t>Background</w:t>
+      </w:r>
+    </w:p>
+    <w:p>
+      <w:pPr>
+        <w:jc w:val="both"/>
+        <w:rPr>
+          <w:lang w:val="en-US"/>
+        </w:rPr>
+      </w:pPr>
+      <w:r>
+        <w:rPr>
+          <w:lang w:val="en-US"/>
+        </w:rPr>
+        <w:t xml:space="preserve">The </w:t>
+      </w:r>
+      <w:r>
+        <w:rPr>
+          <w:lang w:val="en-US"/>
+        </w:rPr>
+        <w:t>organization that i</w:t>
+      </w:r>
+      <w:r>
+        <w:rPr>
+          <w:lang w:val="en-US"/>
+        </w:rPr>
+        <w:t>n</w:t>
+      </w:r>
+      <w:r>
+        <w:rPr>
+          <w:lang w:val="en-US"/>
+        </w:rPr>
+        <w:t>it</w:t>
+      </w:r>
+      <w:r>
+        <w:rPr>
+          <w:lang w:val="en-US"/>
+        </w:rPr>
+        <w:t>i</w:t>
+      </w:r>
+      <w:r>
+        <w:rPr>
+          <w:lang w:val="en-US"/>
+        </w:rPr>
+        <w:t>ated this data mining application was the Veteran Health Administration</w:t>
+      </w:r>
+      <w:r>
+        <w:rPr>
+          <w:lang w:val="en-US"/>
+        </w:rPr>
+        <w:t xml:space="preserve"> (VHA). With help from researchers from the University of Illinois and the University of </w:t>
+      </w:r>
+      <w:r>
+        <w:t>Loyola University. VHA, as the name suggest focus on providing healthcare to U.S. veterans. They have</w:t>
+      </w:r>
+      <w:r>
+        <w:t xml:space="preserve"> 1255 </w:t>
+      </w:r>
+      <w:r>
+        <w:t>healthcare</w:t>
+      </w:r>
+      <w:r>
+        <w:t xml:space="preserve"> </w:t>
+      </w:r>
+      <w:r>
+        <w:t>facilities</w:t>
+      </w:r>
+      <w:r>
+        <w:t xml:space="preserve">, 170 of which are medical centers </w:t>
+      </w:r>
+      <w:sdt>
+        <w:sdtPr>
+          <w:id w:val="1395696049"/>
+          <w:citation/>
+        </w:sdtPr>
+        <w:sdtContent>
+          <w:r>
+            <w:fldChar w:fldCharType="begin"/>
+          </w:r>
+          <w:r>
+            <w:rPr>
+              <w:lang w:val="en-US"/>
+            </w:rPr>
+            <w:instrText xml:space="preserve"> CITATION Vet20 \l 1033 </w:instrText>
+          </w:r>
+          <w:r>
+            <w:fldChar w:fldCharType="separate"/>
+          </w:r>
+          <w:r>
+            <w:rPr>
+              <w:noProof/>
+              <w:lang w:val="en-US"/>
+            </w:rPr>
+            <w:t>(Veterans Health Administration, n.d.)</w:t>
+          </w:r>
+          <w:r>
+            <w:fldChar w:fldCharType="end"/>
+          </w:r>
+        </w:sdtContent>
+      </w:sdt>
+      <w:r>
+        <w:t>. The researchers in this case study focuses on one medical center, the VHA</w:t>
+      </w:r>
+      <w:r>
+        <w:t xml:space="preserve"> </w:t>
+      </w:r>
+      <w:r>
+        <w:t>hospital</w:t>
+      </w:r>
+      <w:r>
+        <w:t xml:space="preserve"> </w:t>
+      </w:r>
+      <w:r>
+        <w:t xml:space="preserve">located </w:t>
+      </w:r>
+      <w:r>
+        <w:t>in Chicago</w:t>
+      </w:r>
+      <w:r>
+        <w:t xml:space="preserve">. This hospital </w:t>
+      </w:r>
+      <w:r>
+        <w:t xml:space="preserve">uses the Veterans Health Information Systems and Technology Architecture (VistA). </w:t>
+      </w:r>
+      <w:r>
+        <w:t>This integrated system, contains the SCI database, which important in this case study. SCI (Spinal Cord Injuries)</w:t>
+      </w:r>
+      <w:r>
+        <w:t xml:space="preserve"> </w:t>
+      </w:r>
+    </w:p>
+    <w:p>
+      <w:pPr>
+        <w:rPr>
+          <w:b/>
+          <w:bCs/>
+          <w:sz w:val="24"/>
+          <w:szCs w:val="24"/>
+          <w:lang w:val="en-US"/>
+        </w:rPr>
+      </w:pPr>
+      <w:r>
+        <w:rPr>
+          <w:b/>
+          <w:bCs/>
+          <w:sz w:val="24"/>
+          <w:szCs w:val="24"/>
+          <w:lang w:val="en-US"/>
+        </w:rPr>
+        <w:t>Target Application</w:t>
+      </w:r>
+    </w:p>
+    <w:p>
+      <w:r>
+        <w:t xml:space="preserve">The model developed purpose was to predict the length of stay for a SCI patient. The purpose of this is to reduce stay time. This leads to proper allocation of resources and lower stay time, therefore reducing the cost of care. </w:t>
+      </w:r>
+    </w:p>
+    <w:p>
+      <w:pPr>
+        <w:rPr>
+          <w:b/>
+          <w:bCs/>
+          <w:sz w:val="24"/>
+          <w:szCs w:val="24"/>
+          <w:lang w:val="en-US"/>
+        </w:rPr>
+      </w:pPr>
+      <w:r>
+        <w:rPr>
+          <w:b/>
+          <w:bCs/>
+          <w:sz w:val="24"/>
+          <w:szCs w:val="24"/>
+          <w:lang w:val="en-US"/>
+        </w:rPr>
+        <w:t>Data Description</w:t>
+      </w:r>
+    </w:p>
+    <w:p>
+      <w:pPr>
+        <w:rPr>
+          <w:b/>
+          <w:bCs/>
+          <w:sz w:val="24"/>
+          <w:szCs w:val="24"/>
+          <w:lang w:val="en-US"/>
+        </w:rPr>
+      </w:pPr>
+      <w:r>
+        <w:rPr>
+          <w:b/>
+          <w:bCs/>
+          <w:sz w:val="24"/>
+          <w:szCs w:val="24"/>
+          <w:lang w:val="en-US"/>
+        </w:rPr>
+        <w:t>Mining tools</w:t>
+      </w:r>
+    </w:p>
+    <w:p>
+      <w:pPr>
+        <w:rPr>
+          <w:b/>
+          <w:bCs/>
+          <w:sz w:val="24"/>
+          <w:szCs w:val="24"/>
+          <w:lang w:val="en-US"/>
+        </w:rPr>
+      </w:pPr>
+      <w:r>
+        <w:rPr>
+          <w:b/>
+          <w:bCs/>
+          <w:sz w:val="24"/>
+          <w:szCs w:val="24"/>
+          <w:lang w:val="en-US"/>
+        </w:rPr>
+        <w:t>Discussion</w:t>
+      </w:r>
     </w:p>
     <w:p>
       <w:pPr>
@@ -859,7 +1090,21 @@
         <w:rPr>
           <w:lang w:val="en-US"/>
         </w:rPr>
+        <w:lastRenderedPageBreak/>
         <w:t>Step 1</w:t>
+      </w:r>
+    </w:p>
+    <w:p>
+      <w:pPr>
+        <w:rPr>
+          <w:lang w:val="en-US"/>
+        </w:rPr>
+      </w:pPr>
+      <w:r>
+        <w:rPr>
+          <w:lang w:val="en-US"/>
+        </w:rPr>
+        <w:t xml:space="preserve">This code snippet below. Goes from 2-20 in steps of 2. With the max depth of the decision tree being i. </w:t>
       </w:r>
     </w:p>
     <w:p>
@@ -1606,7 +1851,6 @@
               </w:rPr>
             </w:pPr>
             <w:r>
-              <w:lastRenderedPageBreak/>
               <w:t xml:space="preserve">18 </w:t>
             </w:r>
           </w:p>
@@ -1633,56 +1877,43 @@
     </w:tbl>
     <w:p>
       <w:pPr>
+        <w:rPr>
+          <w:lang w:val="en-US"/>
+        </w:rPr>
+      </w:pPr>
+      <w:r>
+        <w:rPr>
+          <w:lang w:val="en-US"/>
+        </w:rPr>
+        <w:t>Step 2</w:t>
+      </w:r>
+    </w:p>
+    <w:p>
+      <w:pPr>
+        <w:spacing w:after="0" w:line="240" w:lineRule="auto"/>
+        <w:rPr>
+          <w:lang w:val="en-US"/>
+        </w:rPr>
+      </w:pPr>
+      <w:r>
+        <w:rPr>
+          <w:lang w:val="en-US"/>
+        </w:rPr>
+        <w:t>The code snippet below iteration through a list of numbers ranging from 0.001 to 0.01 in steps of 0.001. In then classifies them using the MLP classifier. During this step I did get warnings about early convergence of the model</w:t>
+      </w:r>
+    </w:p>
+    <w:p>
+      <w:pPr>
         <w:shd w:val="clear" w:color="auto" w:fill="1E1E1E"/>
         <w:spacing w:after="0" w:line="285" w:lineRule="atLeast"/>
         <w:rPr>
           <w:rFonts w:ascii="Consolas" w:eastAsia="Times New Roman" w:hAnsi="Consolas" w:cs="Times New Roman"/>
-          <w:color w:val="D4D4D4"/>
-          <w:sz w:val="21"/>
-          <w:szCs w:val="21"/>
-          <w:lang w:eastAsia="en-NZ"/>
-        </w:rPr>
-      </w:pPr>
-      <w:r>
-        <w:rPr>
-          <w:rFonts w:ascii="Consolas" w:eastAsia="Times New Roman" w:hAnsi="Consolas" w:cs="Times New Roman"/>
           <w:color w:val="C586C0"/>
           <w:sz w:val="21"/>
           <w:szCs w:val="21"/>
           <w:lang w:eastAsia="en-NZ"/>
         </w:rPr>
-        <w:t>rom</w:t>
-      </w:r>
-      <w:r>
-        <w:rPr>
-          <w:rFonts w:ascii="Consolas" w:eastAsia="Times New Roman" w:hAnsi="Consolas" w:cs="Times New Roman"/>
-          <w:color w:val="D4D4D4"/>
-          <w:sz w:val="21"/>
-          <w:szCs w:val="21"/>
-          <w:lang w:eastAsia="en-NZ"/>
-        </w:rPr>
-        <w:t> sklearn.neural_network </w:t>
-      </w:r>
-      <w:r>
-        <w:rPr>
-          <w:rFonts w:ascii="Consolas" w:eastAsia="Times New Roman" w:hAnsi="Consolas" w:cs="Times New Roman"/>
-          <w:color w:val="C586C0"/>
-          <w:sz w:val="21"/>
-          <w:szCs w:val="21"/>
-          <w:lang w:eastAsia="en-NZ"/>
-        </w:rPr>
-        <w:t>import</w:t>
-      </w:r>
-      <w:r>
-        <w:rPr>
-          <w:rFonts w:ascii="Consolas" w:eastAsia="Times New Roman" w:hAnsi="Consolas" w:cs="Times New Roman"/>
-          <w:color w:val="D4D4D4"/>
-          <w:sz w:val="21"/>
-          <w:szCs w:val="21"/>
-          <w:lang w:eastAsia="en-NZ"/>
-        </w:rPr>
-        <w:t> MLPClassifier</w:t>
-      </w:r>
+      </w:pPr>
     </w:p>
     <w:p>
       <w:pPr>
@@ -1699,72 +1930,52 @@
       <w:r>
         <w:rPr>
           <w:rFonts w:ascii="Consolas" w:eastAsia="Times New Roman" w:hAnsi="Consolas" w:cs="Times New Roman"/>
-          <w:color w:val="D4D4D4"/>
-          <w:sz w:val="21"/>
-          <w:szCs w:val="21"/>
-          <w:lang w:eastAsia="en-NZ"/>
-        </w:rPr>
-        <w:t>x = np.arange(</w:t>
-      </w:r>
-      <w:r>
-        <w:rPr>
-          <w:rFonts w:ascii="Consolas" w:eastAsia="Times New Roman" w:hAnsi="Consolas" w:cs="Times New Roman"/>
-          <w:color w:val="B5CEA8"/>
-          <w:sz w:val="21"/>
-          <w:szCs w:val="21"/>
-          <w:lang w:eastAsia="en-NZ"/>
-        </w:rPr>
-        <w:t>0.001</w:t>
-      </w:r>
-      <w:r>
-        <w:rPr>
-          <w:rFonts w:ascii="Consolas" w:eastAsia="Times New Roman" w:hAnsi="Consolas" w:cs="Times New Roman"/>
-          <w:color w:val="D4D4D4"/>
-          <w:sz w:val="21"/>
-          <w:szCs w:val="21"/>
-          <w:lang w:eastAsia="en-NZ"/>
-        </w:rPr>
-        <w:t>, </w:t>
-      </w:r>
-      <w:r>
-        <w:rPr>
-          <w:rFonts w:ascii="Consolas" w:eastAsia="Times New Roman" w:hAnsi="Consolas" w:cs="Times New Roman"/>
-          <w:color w:val="B5CEA8"/>
-          <w:sz w:val="21"/>
-          <w:szCs w:val="21"/>
-          <w:lang w:eastAsia="en-NZ"/>
-        </w:rPr>
-        <w:t>0.01</w:t>
-      </w:r>
-      <w:r>
-        <w:rPr>
-          <w:rFonts w:ascii="Consolas" w:eastAsia="Times New Roman" w:hAnsi="Consolas" w:cs="Times New Roman"/>
-          <w:color w:val="D4D4D4"/>
-          <w:sz w:val="21"/>
-          <w:szCs w:val="21"/>
-          <w:lang w:eastAsia="en-NZ"/>
-        </w:rPr>
-        <w:t>, </w:t>
-      </w:r>
-      <w:r>
-        <w:rPr>
-          <w:rFonts w:ascii="Consolas" w:eastAsia="Times New Roman" w:hAnsi="Consolas" w:cs="Times New Roman"/>
-          <w:color w:val="B5CEA8"/>
-          <w:sz w:val="21"/>
-          <w:szCs w:val="21"/>
-          <w:lang w:eastAsia="en-NZ"/>
-        </w:rPr>
-        <w:t>0.001</w:t>
-      </w:r>
-      <w:r>
-        <w:rPr>
-          <w:rFonts w:ascii="Consolas" w:eastAsia="Times New Roman" w:hAnsi="Consolas" w:cs="Times New Roman"/>
-          <w:color w:val="D4D4D4"/>
-          <w:sz w:val="21"/>
-          <w:szCs w:val="21"/>
-          <w:lang w:eastAsia="en-NZ"/>
-        </w:rPr>
-        <w:t>)</w:t>
+          <w:color w:val="C586C0"/>
+          <w:sz w:val="21"/>
+          <w:szCs w:val="21"/>
+          <w:lang w:eastAsia="en-NZ"/>
+        </w:rPr>
+        <w:t>f</w:t>
+      </w:r>
+      <w:r>
+        <w:rPr>
+          <w:rFonts w:ascii="Consolas" w:eastAsia="Times New Roman" w:hAnsi="Consolas" w:cs="Times New Roman"/>
+          <w:color w:val="C586C0"/>
+          <w:sz w:val="21"/>
+          <w:szCs w:val="21"/>
+          <w:lang w:eastAsia="en-NZ"/>
+        </w:rPr>
+        <w:t>rom</w:t>
+      </w:r>
+      <w:r>
+        <w:rPr>
+          <w:rFonts w:ascii="Consolas" w:eastAsia="Times New Roman" w:hAnsi="Consolas" w:cs="Times New Roman"/>
+          <w:color w:val="D4D4D4"/>
+          <w:sz w:val="21"/>
+          <w:szCs w:val="21"/>
+          <w:lang w:eastAsia="en-NZ"/>
+        </w:rPr>
+        <w:t> sklearn.neural_network </w:t>
+      </w:r>
+      <w:r>
+        <w:rPr>
+          <w:rFonts w:ascii="Consolas" w:eastAsia="Times New Roman" w:hAnsi="Consolas" w:cs="Times New Roman"/>
+          <w:color w:val="C586C0"/>
+          <w:sz w:val="21"/>
+          <w:szCs w:val="21"/>
+          <w:lang w:eastAsia="en-NZ"/>
+        </w:rPr>
+        <w:t>import</w:t>
+      </w:r>
+      <w:r>
+        <w:rPr>
+          <w:rFonts w:ascii="Consolas" w:eastAsia="Times New Roman" w:hAnsi="Consolas" w:cs="Times New Roman"/>
+          <w:color w:val="D4D4D4"/>
+          <w:sz w:val="21"/>
+          <w:szCs w:val="21"/>
+          <w:lang w:eastAsia="en-NZ"/>
+        </w:rPr>
+        <w:t> MLPClassifier</w:t>
       </w:r>
     </w:p>
     <w:p>
@@ -1782,42 +1993,72 @@
       <w:r>
         <w:rPr>
           <w:rFonts w:ascii="Consolas" w:eastAsia="Times New Roman" w:hAnsi="Consolas" w:cs="Times New Roman"/>
-          <w:color w:val="C586C0"/>
-          <w:sz w:val="21"/>
-          <w:szCs w:val="21"/>
-          <w:lang w:eastAsia="en-NZ"/>
-        </w:rPr>
-        <w:t>for</w:t>
-      </w:r>
-      <w:r>
-        <w:rPr>
-          <w:rFonts w:ascii="Consolas" w:eastAsia="Times New Roman" w:hAnsi="Consolas" w:cs="Times New Roman"/>
-          <w:color w:val="D4D4D4"/>
-          <w:sz w:val="21"/>
-          <w:szCs w:val="21"/>
-          <w:lang w:eastAsia="en-NZ"/>
-        </w:rPr>
-        <w:t> i </w:t>
-      </w:r>
-      <w:r>
-        <w:rPr>
-          <w:rFonts w:ascii="Consolas" w:eastAsia="Times New Roman" w:hAnsi="Consolas" w:cs="Times New Roman"/>
-          <w:color w:val="569CD6"/>
-          <w:sz w:val="21"/>
-          <w:szCs w:val="21"/>
-          <w:lang w:eastAsia="en-NZ"/>
-        </w:rPr>
-        <w:t>in</w:t>
-      </w:r>
-      <w:r>
-        <w:rPr>
-          <w:rFonts w:ascii="Consolas" w:eastAsia="Times New Roman" w:hAnsi="Consolas" w:cs="Times New Roman"/>
-          <w:color w:val="D4D4D4"/>
-          <w:sz w:val="21"/>
-          <w:szCs w:val="21"/>
-          <w:lang w:eastAsia="en-NZ"/>
-        </w:rPr>
-        <w:t> x:</w:t>
+          <w:color w:val="D4D4D4"/>
+          <w:sz w:val="21"/>
+          <w:szCs w:val="21"/>
+          <w:lang w:eastAsia="en-NZ"/>
+        </w:rPr>
+        <w:t>x = np.arange(</w:t>
+      </w:r>
+      <w:r>
+        <w:rPr>
+          <w:rFonts w:ascii="Consolas" w:eastAsia="Times New Roman" w:hAnsi="Consolas" w:cs="Times New Roman"/>
+          <w:color w:val="B5CEA8"/>
+          <w:sz w:val="21"/>
+          <w:szCs w:val="21"/>
+          <w:lang w:eastAsia="en-NZ"/>
+        </w:rPr>
+        <w:t>0.001</w:t>
+      </w:r>
+      <w:r>
+        <w:rPr>
+          <w:rFonts w:ascii="Consolas" w:eastAsia="Times New Roman" w:hAnsi="Consolas" w:cs="Times New Roman"/>
+          <w:color w:val="D4D4D4"/>
+          <w:sz w:val="21"/>
+          <w:szCs w:val="21"/>
+          <w:lang w:eastAsia="en-NZ"/>
+        </w:rPr>
+        <w:t>, </w:t>
+      </w:r>
+      <w:r>
+        <w:rPr>
+          <w:rFonts w:ascii="Consolas" w:eastAsia="Times New Roman" w:hAnsi="Consolas" w:cs="Times New Roman"/>
+          <w:color w:val="B5CEA8"/>
+          <w:sz w:val="21"/>
+          <w:szCs w:val="21"/>
+          <w:lang w:eastAsia="en-NZ"/>
+        </w:rPr>
+        <w:t>0.01</w:t>
+      </w:r>
+      <w:r>
+        <w:rPr>
+          <w:rFonts w:ascii="Consolas" w:eastAsia="Times New Roman" w:hAnsi="Consolas" w:cs="Times New Roman"/>
+          <w:color w:val="D4D4D4"/>
+          <w:sz w:val="21"/>
+          <w:szCs w:val="21"/>
+          <w:lang w:eastAsia="en-NZ"/>
+        </w:rPr>
+        <w:t>, </w:t>
+      </w:r>
+      <w:r>
+        <w:rPr>
+          <w:rFonts w:ascii="Consolas" w:eastAsia="Times New Roman" w:hAnsi="Consolas" w:cs="Times New Roman"/>
+          <w:color w:val="B5CEA8"/>
+          <w:sz w:val="21"/>
+          <w:szCs w:val="21"/>
+          <w:lang w:eastAsia="en-NZ"/>
+        </w:rPr>
+        <w:t>0.001</w:t>
+      </w:r>
+      <w:r>
+        <w:rPr>
+          <w:rFonts w:ascii="Consolas" w:eastAsia="Times New Roman" w:hAnsi="Consolas" w:cs="Times New Roman"/>
+          <w:color w:val="D4D4D4"/>
+          <w:sz w:val="21"/>
+          <w:szCs w:val="21"/>
+          <w:lang w:eastAsia="en-NZ"/>
+        </w:rPr>
+        <w:t>)</w:t>
       </w:r>
     </w:p>
     <w:p>
@@ -1835,32 +2076,42 @@
       <w:r>
         <w:rPr>
           <w:rFonts w:ascii="Consolas" w:eastAsia="Times New Roman" w:hAnsi="Consolas" w:cs="Times New Roman"/>
-          <w:color w:val="D4D4D4"/>
-          <w:sz w:val="21"/>
-          <w:szCs w:val="21"/>
-          <w:lang w:eastAsia="en-NZ"/>
-        </w:rPr>
-        <w:t>    classifier = MLPClassifier(</w:t>
-      </w:r>
-      <w:r>
-        <w:rPr>
-          <w:rFonts w:ascii="Consolas" w:eastAsia="Times New Roman" w:hAnsi="Consolas" w:cs="Times New Roman"/>
-          <w:color w:val="9CDCFE"/>
-          <w:sz w:val="21"/>
-          <w:szCs w:val="21"/>
-          <w:lang w:eastAsia="en-NZ"/>
-        </w:rPr>
-        <w:t>learning_rate_init</w:t>
-      </w:r>
-      <w:r>
-        <w:rPr>
-          <w:rFonts w:ascii="Consolas" w:eastAsia="Times New Roman" w:hAnsi="Consolas" w:cs="Times New Roman"/>
-          <w:color w:val="D4D4D4"/>
-          <w:sz w:val="21"/>
-          <w:szCs w:val="21"/>
-          <w:lang w:eastAsia="en-NZ"/>
-        </w:rPr>
-        <w:t>=i)</w:t>
+          <w:color w:val="C586C0"/>
+          <w:sz w:val="21"/>
+          <w:szCs w:val="21"/>
+          <w:lang w:eastAsia="en-NZ"/>
+        </w:rPr>
+        <w:t>for</w:t>
+      </w:r>
+      <w:r>
+        <w:rPr>
+          <w:rFonts w:ascii="Consolas" w:eastAsia="Times New Roman" w:hAnsi="Consolas" w:cs="Times New Roman"/>
+          <w:color w:val="D4D4D4"/>
+          <w:sz w:val="21"/>
+          <w:szCs w:val="21"/>
+          <w:lang w:eastAsia="en-NZ"/>
+        </w:rPr>
+        <w:t> i </w:t>
+      </w:r>
+      <w:r>
+        <w:rPr>
+          <w:rFonts w:ascii="Consolas" w:eastAsia="Times New Roman" w:hAnsi="Consolas" w:cs="Times New Roman"/>
+          <w:color w:val="569CD6"/>
+          <w:sz w:val="21"/>
+          <w:szCs w:val="21"/>
+          <w:lang w:eastAsia="en-NZ"/>
+        </w:rPr>
+        <w:t>in</w:t>
+      </w:r>
+      <w:r>
+        <w:rPr>
+          <w:rFonts w:ascii="Consolas" w:eastAsia="Times New Roman" w:hAnsi="Consolas" w:cs="Times New Roman"/>
+          <w:color w:val="D4D4D4"/>
+          <w:sz w:val="21"/>
+          <w:szCs w:val="21"/>
+          <w:lang w:eastAsia="en-NZ"/>
+        </w:rPr>
+        <w:t> x:</w:t>
       </w:r>
     </w:p>
     <w:p>
@@ -1883,7 +2134,27 @@
           <w:szCs w:val="21"/>
           <w:lang w:eastAsia="en-NZ"/>
         </w:rPr>
-        <w:t>    classifier.fit(X_train, y_train)</w:t>
+        <w:t>    classifier = MLPClassifier(</w:t>
+      </w:r>
+      <w:r>
+        <w:rPr>
+          <w:rFonts w:ascii="Consolas" w:eastAsia="Times New Roman" w:hAnsi="Consolas" w:cs="Times New Roman"/>
+          <w:color w:val="9CDCFE"/>
+          <w:sz w:val="21"/>
+          <w:szCs w:val="21"/>
+          <w:lang w:eastAsia="en-NZ"/>
+        </w:rPr>
+        <w:t>learning_rate_init</w:t>
+      </w:r>
+      <w:r>
+        <w:rPr>
+          <w:rFonts w:ascii="Consolas" w:eastAsia="Times New Roman" w:hAnsi="Consolas" w:cs="Times New Roman"/>
+          <w:color w:val="D4D4D4"/>
+          <w:sz w:val="21"/>
+          <w:szCs w:val="21"/>
+          <w:lang w:eastAsia="en-NZ"/>
+        </w:rPr>
+        <w:t>=i)</w:t>
       </w:r>
     </w:p>
     <w:p>
@@ -1906,7 +2177,7 @@
           <w:szCs w:val="21"/>
           <w:lang w:eastAsia="en-NZ"/>
         </w:rPr>
-        <w:t>    y_pred = classifier.predict(X_test)</w:t>
+        <w:t>    classifier.fit(X_train, y_train)</w:t>
       </w:r>
     </w:p>
     <w:p>
@@ -1929,6 +2200,29 @@
           <w:szCs w:val="21"/>
           <w:lang w:eastAsia="en-NZ"/>
         </w:rPr>
+        <w:t>    y_pred = classifier.predict(X_test)</w:t>
+      </w:r>
+    </w:p>
+    <w:p>
+      <w:pPr>
+        <w:shd w:val="clear" w:color="auto" w:fill="1E1E1E"/>
+        <w:spacing w:after="0" w:line="285" w:lineRule="atLeast"/>
+        <w:rPr>
+          <w:rFonts w:ascii="Consolas" w:eastAsia="Times New Roman" w:hAnsi="Consolas" w:cs="Times New Roman"/>
+          <w:color w:val="D4D4D4"/>
+          <w:sz w:val="21"/>
+          <w:szCs w:val="21"/>
+          <w:lang w:eastAsia="en-NZ"/>
+        </w:rPr>
+      </w:pPr>
+      <w:r>
+        <w:rPr>
+          <w:rFonts w:ascii="Consolas" w:eastAsia="Times New Roman" w:hAnsi="Consolas" w:cs="Times New Roman"/>
+          <w:color w:val="D4D4D4"/>
+          <w:sz w:val="21"/>
+          <w:szCs w:val="21"/>
+          <w:lang w:eastAsia="en-NZ"/>
+        </w:rPr>
         <w:t>    </w:t>
       </w:r>
       <w:r>
@@ -2018,12 +2312,6 @@
           <w:lang w:val="en-US"/>
         </w:rPr>
       </w:pPr>
-      <w:r>
-        <w:rPr>
-          <w:lang w:val="en-US"/>
-        </w:rPr>
-        <w:t>Step 2</w:t>
-      </w:r>
     </w:p>
     <w:tbl>
       <w:tblPr>
@@ -2387,6 +2675,40 @@
     </w:p>
     <w:p>
       <w:pPr>
+        <w:rPr>
+          <w:lang w:val="en-US"/>
+        </w:rPr>
+      </w:pPr>
+    </w:p>
+    <w:p>
+      <w:pPr>
+        <w:rPr>
+          <w:lang w:val="en-US"/>
+        </w:rPr>
+      </w:pPr>
+      <w:r>
+        <w:rPr>
+          <w:lang w:val="en-US"/>
+        </w:rPr>
+        <w:lastRenderedPageBreak/>
+        <w:t>Step 3</w:t>
+      </w:r>
+    </w:p>
+    <w:p>
+      <w:pPr>
+        <w:rPr>
+          <w:lang w:val="en-US"/>
+        </w:rPr>
+      </w:pPr>
+      <w:r>
+        <w:rPr>
+          <w:lang w:val="en-US"/>
+        </w:rPr>
+        <w:t>The code snippet below  goes from 2 to 7 in steps of 1. It uses SelectKBest function to select the best feature and creates a model, and prints out the accuracy score.</w:t>
+      </w:r>
+    </w:p>
+    <w:p>
+      <w:pPr>
         <w:shd w:val="clear" w:color="auto" w:fill="1E1E1E"/>
         <w:spacing w:after="0" w:line="285" w:lineRule="atLeast"/>
         <w:rPr>
@@ -2848,19 +3170,6 @@
           <w:lang w:val="en-US"/>
         </w:rPr>
       </w:pPr>
-    </w:p>
-    <w:p>
-      <w:pPr>
-        <w:rPr>
-          <w:lang w:val="en-US"/>
-        </w:rPr>
-      </w:pPr>
-      <w:r>
-        <w:rPr>
-          <w:lang w:val="en-US"/>
-        </w:rPr>
-        <w:t>Step 3</w:t>
-      </w:r>
     </w:p>
     <w:tbl>
       <w:tblPr>
@@ -3103,6 +3412,39 @@
     </w:tbl>
     <w:p>
       <w:pPr>
+        <w:rPr>
+          <w:lang w:val="en-US"/>
+        </w:rPr>
+      </w:pPr>
+      <w:r>
+        <w:rPr>
+          <w:lang w:val="en-US"/>
+        </w:rPr>
+        <w:t>Step 4</w:t>
+      </w:r>
+    </w:p>
+    <w:p>
+      <w:pPr>
+        <w:spacing w:after="0" w:line="240" w:lineRule="auto"/>
+        <w:rPr>
+          <w:lang w:val="en-US"/>
+        </w:rPr>
+      </w:pPr>
+      <w:r>
+        <w:rPr>
+          <w:lang w:val="en-US"/>
+        </w:rPr>
+        <w:t xml:space="preserve">Same thing </w:t>
+      </w:r>
+      <w:r>
+        <w:rPr>
+          <w:lang w:val="en-US"/>
+        </w:rPr>
+        <w:t>as the previous step, but instead with the MLP classifier</w:t>
+      </w:r>
+    </w:p>
+    <w:p>
+      <w:pPr>
         <w:shd w:val="clear" w:color="auto" w:fill="1E1E1E"/>
         <w:spacing w:after="0" w:line="285" w:lineRule="atLeast"/>
         <w:rPr>
@@ -3564,12 +3906,6 @@
           <w:lang w:val="en-US"/>
         </w:rPr>
       </w:pPr>
-      <w:r>
-        <w:rPr>
-          <w:lang w:val="en-US"/>
-        </w:rPr>
-        <w:t>Step 4</w:t>
-      </w:r>
     </w:p>
     <w:tbl>
       <w:tblPr>
@@ -3596,7 +3932,6 @@
               <w:rPr>
                 <w:lang w:val="en-US"/>
               </w:rPr>
-              <w:lastRenderedPageBreak/>
               <w:t>k</w:t>
             </w:r>
           </w:p>
@@ -3866,6 +4201,25 @@
     </w:p>
     <w:p>
       <w:pPr>
+        <w:rPr>
+          <w:lang w:val="en-US"/>
+        </w:rPr>
+      </w:pPr>
+      <w:r>
+        <w:rPr>
+          <w:lang w:val="en-US"/>
+        </w:rPr>
+        <w:t xml:space="preserve">This code snippet is uses a MLP model </w:t>
+      </w:r>
+      <w:r>
+        <w:rPr>
+          <w:lang w:val="en-US"/>
+        </w:rPr>
+        <w:t>with one layer with 20 neurons. Which is used as the baseline.</w:t>
+      </w:r>
+    </w:p>
+    <w:p>
+      <w:pPr>
         <w:shd w:val="clear" w:color="auto" w:fill="1E1E1E"/>
         <w:spacing w:after="0" w:line="285" w:lineRule="atLeast"/>
         <w:rPr>
@@ -3884,6 +4238,7 @@
           <w:szCs w:val="21"/>
           <w:lang w:eastAsia="en-NZ"/>
         </w:rPr>
+        <w:lastRenderedPageBreak/>
         <w:t>from</w:t>
       </w:r>
       <w:r>
@@ -3957,7 +4312,17 @@
           <w:szCs w:val="21"/>
           <w:lang w:eastAsia="en-NZ"/>
         </w:rPr>
-        <w:t>=[</w:t>
+        <w:t>=</w:t>
+      </w:r>
+      <w:r>
+        <w:rPr>
+          <w:rFonts w:ascii="Consolas" w:eastAsia="Times New Roman" w:hAnsi="Consolas" w:cs="Times New Roman"/>
+          <w:color w:val="D4D4D4"/>
+          <w:sz w:val="21"/>
+          <w:szCs w:val="21"/>
+          <w:lang w:eastAsia="en-NZ"/>
+        </w:rPr>
+        <w:t>(</w:t>
       </w:r>
       <w:r>
         <w:rPr>
@@ -3967,7 +4332,17 @@
           <w:szCs w:val="21"/>
           <w:lang w:eastAsia="en-NZ"/>
         </w:rPr>
-        <w:t>1</w:t>
+        <w:t>20</w:t>
+      </w:r>
+      <w:r>
+        <w:rPr>
+          <w:rFonts w:ascii="Consolas" w:eastAsia="Times New Roman" w:hAnsi="Consolas" w:cs="Times New Roman"/>
+          <w:color w:val="D4D4D4"/>
+          <w:sz w:val="21"/>
+          <w:szCs w:val="21"/>
+          <w:lang w:eastAsia="en-NZ"/>
+        </w:rPr>
+        <w:t>)</w:t>
       </w:r>
       <w:r>
         <w:rPr>
@@ -3978,26 +4353,6 @@
           <w:lang w:eastAsia="en-NZ"/>
         </w:rPr>
         <w:t>, </w:t>
-      </w:r>
-      <w:r>
-        <w:rPr>
-          <w:rFonts w:ascii="Consolas" w:eastAsia="Times New Roman" w:hAnsi="Consolas" w:cs="Times New Roman"/>
-          <w:color w:val="B5CEA8"/>
-          <w:sz w:val="21"/>
-          <w:szCs w:val="21"/>
-          <w:lang w:eastAsia="en-NZ"/>
-        </w:rPr>
-        <w:t>20</w:t>
-      </w:r>
-      <w:r>
-        <w:rPr>
-          <w:rFonts w:ascii="Consolas" w:eastAsia="Times New Roman" w:hAnsi="Consolas" w:cs="Times New Roman"/>
-          <w:color w:val="D4D4D4"/>
-          <w:sz w:val="21"/>
-          <w:szCs w:val="21"/>
-          <w:lang w:eastAsia="en-NZ"/>
-        </w:rPr>
-        <w:t>], </w:t>
       </w:r>
       <w:r>
         <w:rPr>
@@ -4174,6 +4529,19 @@
     </w:p>
     <w:p>
       <w:pPr>
+        <w:rPr>
+          <w:lang w:val="en-US"/>
+        </w:rPr>
+      </w:pPr>
+      <w:r>
+        <w:rPr>
+          <w:lang w:val="en-US"/>
+        </w:rPr>
+        <w:t>The code below iterates between 1-20 and transfer the neurons from the first to the second layer.</w:t>
+      </w:r>
+    </w:p>
+    <w:p>
+      <w:pPr>
         <w:shd w:val="clear" w:color="auto" w:fill="1E1E1E"/>
         <w:spacing w:after="0" w:line="285" w:lineRule="atLeast"/>
         <w:rPr>
@@ -4514,7 +4882,7 @@
           <w:szCs w:val="21"/>
           <w:lang w:eastAsia="en-NZ"/>
         </w:rPr>
-        <w:t> + </w:t>
+        <w:t>+</w:t>
       </w:r>
       <w:r>
         <w:rPr>
@@ -4554,7 +4922,17 @@
           <w:szCs w:val="21"/>
           <w:lang w:eastAsia="en-NZ"/>
         </w:rPr>
-        <w:t>-i)  + </w:t>
+        <w:t>-</w:t>
+      </w:r>
+      <w:r>
+        <w:rPr>
+          <w:rFonts w:ascii="Consolas" w:eastAsia="Times New Roman" w:hAnsi="Consolas" w:cs="Times New Roman"/>
+          <w:color w:val="D4D4D4"/>
+          <w:sz w:val="21"/>
+          <w:szCs w:val="21"/>
+          <w:lang w:eastAsia="en-NZ"/>
+        </w:rPr>
+        <w:t>i)+</w:t>
       </w:r>
       <w:r>
         <w:rPr>
@@ -4574,7 +4952,7 @@
           <w:szCs w:val="21"/>
           <w:lang w:eastAsia="en-NZ"/>
         </w:rPr>
-        <w:t> + </w:t>
+        <w:t>+ </w:t>
       </w:r>
       <w:r>
         <w:rPr>
@@ -4594,7 +4972,7 @@
           <w:szCs w:val="21"/>
           <w:lang w:eastAsia="en-NZ"/>
         </w:rPr>
-        <w:t>(i) + </w:t>
+        <w:t>(i)+</w:t>
       </w:r>
       <w:r>
         <w:rPr>
@@ -4614,7 +4992,7 @@
           <w:szCs w:val="21"/>
           <w:lang w:eastAsia="en-NZ"/>
         </w:rPr>
-        <w:t> + </w:t>
+        <w:t>+</w:t>
       </w:r>
       <w:r>
         <w:rPr>
@@ -4720,25 +5098,25 @@
               <w:rPr>
                 <w:lang w:val="en-US"/>
               </w:rPr>
-              <w:t xml:space="preserve">(19, 1) </w:t>
-            </w:r>
-          </w:p>
-        </w:tc>
-        <w:tc>
-          <w:tcPr>
-            <w:tcW w:w="4508" w:type="dxa"/>
-          </w:tcPr>
-          <w:p>
-            <w:pPr>
-              <w:rPr>
-                <w:lang w:val="en-US"/>
-              </w:rPr>
-            </w:pPr>
-            <w:r>
-              <w:rPr>
-                <w:lang w:val="en-US"/>
-              </w:rPr>
-              <w:t>0.645021645021645</w:t>
+              <w:t>(20)</w:t>
+            </w:r>
+          </w:p>
+        </w:tc>
+        <w:tc>
+          <w:tcPr>
+            <w:tcW w:w="4508" w:type="dxa"/>
+          </w:tcPr>
+          <w:p>
+            <w:pPr>
+              <w:rPr>
+                <w:lang w:val="en-US"/>
+              </w:rPr>
+            </w:pPr>
+            <w:r>
+              <w:rPr>
+                <w:lang w:val="en-US"/>
+              </w:rPr>
+              <w:t>0.683982683982684</w:t>
             </w:r>
           </w:p>
         </w:tc>
@@ -4758,25 +5136,25 @@
               <w:rPr>
                 <w:lang w:val="en-US"/>
               </w:rPr>
-              <w:t xml:space="preserve">(18, 2) </w:t>
-            </w:r>
-          </w:p>
-        </w:tc>
-        <w:tc>
-          <w:tcPr>
-            <w:tcW w:w="4508" w:type="dxa"/>
-          </w:tcPr>
-          <w:p>
-            <w:pPr>
-              <w:rPr>
-                <w:lang w:val="en-US"/>
-              </w:rPr>
-            </w:pPr>
-            <w:r>
-              <w:rPr>
-                <w:lang w:val="en-US"/>
-              </w:rPr>
-              <w:t>0.7186147186147186</w:t>
+              <w:t xml:space="preserve">(19, 1) </w:t>
+            </w:r>
+          </w:p>
+        </w:tc>
+        <w:tc>
+          <w:tcPr>
+            <w:tcW w:w="4508" w:type="dxa"/>
+          </w:tcPr>
+          <w:p>
+            <w:pPr>
+              <w:rPr>
+                <w:lang w:val="en-US"/>
+              </w:rPr>
+            </w:pPr>
+            <w:r>
+              <w:rPr>
+                <w:lang w:val="en-US"/>
+              </w:rPr>
+              <w:t>0.645021645021645</w:t>
             </w:r>
           </w:p>
         </w:tc>
@@ -4796,25 +5174,25 @@
               <w:rPr>
                 <w:lang w:val="en-US"/>
               </w:rPr>
-              <w:t xml:space="preserve">(17, 3) </w:t>
-            </w:r>
-          </w:p>
-        </w:tc>
-        <w:tc>
-          <w:tcPr>
-            <w:tcW w:w="4508" w:type="dxa"/>
-          </w:tcPr>
-          <w:p>
-            <w:pPr>
-              <w:rPr>
-                <w:lang w:val="en-US"/>
-              </w:rPr>
-            </w:pPr>
-            <w:r>
-              <w:rPr>
-                <w:lang w:val="en-US"/>
-              </w:rPr>
-              <w:t>0.7272727272727273</w:t>
+              <w:t xml:space="preserve">(18, 2) </w:t>
+            </w:r>
+          </w:p>
+        </w:tc>
+        <w:tc>
+          <w:tcPr>
+            <w:tcW w:w="4508" w:type="dxa"/>
+          </w:tcPr>
+          <w:p>
+            <w:pPr>
+              <w:rPr>
+                <w:lang w:val="en-US"/>
+              </w:rPr>
+            </w:pPr>
+            <w:r>
+              <w:rPr>
+                <w:lang w:val="en-US"/>
+              </w:rPr>
+              <w:t>0.7186147186147186</w:t>
             </w:r>
           </w:p>
         </w:tc>
@@ -4834,25 +5212,25 @@
               <w:rPr>
                 <w:lang w:val="en-US"/>
               </w:rPr>
-              <w:t xml:space="preserve">(16, 4) </w:t>
-            </w:r>
-          </w:p>
-        </w:tc>
-        <w:tc>
-          <w:tcPr>
-            <w:tcW w:w="4508" w:type="dxa"/>
-          </w:tcPr>
-          <w:p>
-            <w:pPr>
-              <w:rPr>
-                <w:lang w:val="en-US"/>
-              </w:rPr>
-            </w:pPr>
-            <w:r>
-              <w:rPr>
-                <w:lang w:val="en-US"/>
-              </w:rPr>
-              <w:t>0.6493506493506493</w:t>
+              <w:t xml:space="preserve">(17, 3) </w:t>
+            </w:r>
+          </w:p>
+        </w:tc>
+        <w:tc>
+          <w:tcPr>
+            <w:tcW w:w="4508" w:type="dxa"/>
+          </w:tcPr>
+          <w:p>
+            <w:pPr>
+              <w:rPr>
+                <w:lang w:val="en-US"/>
+              </w:rPr>
+            </w:pPr>
+            <w:r>
+              <w:rPr>
+                <w:lang w:val="en-US"/>
+              </w:rPr>
+              <w:t>0.7272727272727273</w:t>
             </w:r>
           </w:p>
         </w:tc>
@@ -4872,25 +5250,25 @@
               <w:rPr>
                 <w:lang w:val="en-US"/>
               </w:rPr>
-              <w:t xml:space="preserve">(15, 5) </w:t>
-            </w:r>
-          </w:p>
-        </w:tc>
-        <w:tc>
-          <w:tcPr>
-            <w:tcW w:w="4508" w:type="dxa"/>
-          </w:tcPr>
-          <w:p>
-            <w:pPr>
-              <w:rPr>
-                <w:lang w:val="en-US"/>
-              </w:rPr>
-            </w:pPr>
-            <w:r>
-              <w:rPr>
-                <w:lang w:val="en-US"/>
-              </w:rPr>
-              <w:t>0.7229437229437229</w:t>
+              <w:t xml:space="preserve">(16, 4) </w:t>
+            </w:r>
+          </w:p>
+        </w:tc>
+        <w:tc>
+          <w:tcPr>
+            <w:tcW w:w="4508" w:type="dxa"/>
+          </w:tcPr>
+          <w:p>
+            <w:pPr>
+              <w:rPr>
+                <w:lang w:val="en-US"/>
+              </w:rPr>
+            </w:pPr>
+            <w:r>
+              <w:rPr>
+                <w:lang w:val="en-US"/>
+              </w:rPr>
+              <w:t>0.6493506493506493</w:t>
             </w:r>
           </w:p>
         </w:tc>
@@ -4910,25 +5288,25 @@
               <w:rPr>
                 <w:lang w:val="en-US"/>
               </w:rPr>
-              <w:t xml:space="preserve">(14, 6) </w:t>
-            </w:r>
-          </w:p>
-        </w:tc>
-        <w:tc>
-          <w:tcPr>
-            <w:tcW w:w="4508" w:type="dxa"/>
-          </w:tcPr>
-          <w:p>
-            <w:pPr>
-              <w:rPr>
-                <w:lang w:val="en-US"/>
-              </w:rPr>
-            </w:pPr>
-            <w:r>
-              <w:rPr>
-                <w:lang w:val="en-US"/>
-              </w:rPr>
-              <w:t>0.7272727272727273</w:t>
+              <w:t xml:space="preserve">(15, 5) </w:t>
+            </w:r>
+          </w:p>
+        </w:tc>
+        <w:tc>
+          <w:tcPr>
+            <w:tcW w:w="4508" w:type="dxa"/>
+          </w:tcPr>
+          <w:p>
+            <w:pPr>
+              <w:rPr>
+                <w:lang w:val="en-US"/>
+              </w:rPr>
+            </w:pPr>
+            <w:r>
+              <w:rPr>
+                <w:lang w:val="en-US"/>
+              </w:rPr>
+              <w:t>0.7229437229437229</w:t>
             </w:r>
           </w:p>
         </w:tc>
@@ -4948,25 +5326,25 @@
               <w:rPr>
                 <w:lang w:val="en-US"/>
               </w:rPr>
-              <w:t xml:space="preserve">(13, 7) </w:t>
-            </w:r>
-          </w:p>
-        </w:tc>
-        <w:tc>
-          <w:tcPr>
-            <w:tcW w:w="4508" w:type="dxa"/>
-          </w:tcPr>
-          <w:p>
-            <w:pPr>
-              <w:rPr>
-                <w:lang w:val="en-US"/>
-              </w:rPr>
-            </w:pPr>
-            <w:r>
-              <w:rPr>
-                <w:lang w:val="en-US"/>
-              </w:rPr>
-              <w:t>0.7316017316017316</w:t>
+              <w:t xml:space="preserve">(14, 6) </w:t>
+            </w:r>
+          </w:p>
+        </w:tc>
+        <w:tc>
+          <w:tcPr>
+            <w:tcW w:w="4508" w:type="dxa"/>
+          </w:tcPr>
+          <w:p>
+            <w:pPr>
+              <w:rPr>
+                <w:lang w:val="en-US"/>
+              </w:rPr>
+            </w:pPr>
+            <w:r>
+              <w:rPr>
+                <w:lang w:val="en-US"/>
+              </w:rPr>
+              <w:t>0.7272727272727273</w:t>
             </w:r>
           </w:p>
         </w:tc>
@@ -4986,25 +5364,25 @@
               <w:rPr>
                 <w:lang w:val="en-US"/>
               </w:rPr>
-              <w:t xml:space="preserve">(12, 8) </w:t>
-            </w:r>
-          </w:p>
-        </w:tc>
-        <w:tc>
-          <w:tcPr>
-            <w:tcW w:w="4508" w:type="dxa"/>
-          </w:tcPr>
-          <w:p>
-            <w:pPr>
-              <w:rPr>
-                <w:lang w:val="en-US"/>
-              </w:rPr>
-            </w:pPr>
-            <w:r>
-              <w:rPr>
-                <w:lang w:val="en-US"/>
-              </w:rPr>
-              <w:t>0.7489177489177489</w:t>
+              <w:t xml:space="preserve">(13, 7) </w:t>
+            </w:r>
+          </w:p>
+        </w:tc>
+        <w:tc>
+          <w:tcPr>
+            <w:tcW w:w="4508" w:type="dxa"/>
+          </w:tcPr>
+          <w:p>
+            <w:pPr>
+              <w:rPr>
+                <w:lang w:val="en-US"/>
+              </w:rPr>
+            </w:pPr>
+            <w:r>
+              <w:rPr>
+                <w:lang w:val="en-US"/>
+              </w:rPr>
+              <w:t>0.7316017316017316</w:t>
             </w:r>
           </w:p>
         </w:tc>
@@ -5024,25 +5402,25 @@
               <w:rPr>
                 <w:lang w:val="en-US"/>
               </w:rPr>
-              <w:t xml:space="preserve">(11, 9) </w:t>
-            </w:r>
-          </w:p>
-        </w:tc>
-        <w:tc>
-          <w:tcPr>
-            <w:tcW w:w="4508" w:type="dxa"/>
-          </w:tcPr>
-          <w:p>
-            <w:pPr>
-              <w:rPr>
-                <w:lang w:val="en-US"/>
-              </w:rPr>
-            </w:pPr>
-            <w:r>
-              <w:rPr>
-                <w:lang w:val="en-US"/>
-              </w:rPr>
-              <w:t>0.7186147186147186</w:t>
+              <w:t xml:space="preserve">(12, 8) </w:t>
+            </w:r>
+          </w:p>
+        </w:tc>
+        <w:tc>
+          <w:tcPr>
+            <w:tcW w:w="4508" w:type="dxa"/>
+          </w:tcPr>
+          <w:p>
+            <w:pPr>
+              <w:rPr>
+                <w:lang w:val="en-US"/>
+              </w:rPr>
+            </w:pPr>
+            <w:r>
+              <w:rPr>
+                <w:lang w:val="en-US"/>
+              </w:rPr>
+              <w:t>0.7489177489177489</w:t>
             </w:r>
           </w:p>
         </w:tc>
@@ -5062,25 +5440,25 @@
               <w:rPr>
                 <w:lang w:val="en-US"/>
               </w:rPr>
-              <w:t xml:space="preserve">(10, 10) </w:t>
-            </w:r>
-          </w:p>
-        </w:tc>
-        <w:tc>
-          <w:tcPr>
-            <w:tcW w:w="4508" w:type="dxa"/>
-          </w:tcPr>
-          <w:p>
-            <w:pPr>
-              <w:rPr>
-                <w:lang w:val="en-US"/>
-              </w:rPr>
-            </w:pPr>
-            <w:r>
-              <w:rPr>
-                <w:lang w:val="en-US"/>
-              </w:rPr>
-              <w:t>0.7229437229437229</w:t>
+              <w:t xml:space="preserve">(11, 9) </w:t>
+            </w:r>
+          </w:p>
+        </w:tc>
+        <w:tc>
+          <w:tcPr>
+            <w:tcW w:w="4508" w:type="dxa"/>
+          </w:tcPr>
+          <w:p>
+            <w:pPr>
+              <w:rPr>
+                <w:lang w:val="en-US"/>
+              </w:rPr>
+            </w:pPr>
+            <w:r>
+              <w:rPr>
+                <w:lang w:val="en-US"/>
+              </w:rPr>
+              <w:t>0.7186147186147186</w:t>
             </w:r>
           </w:p>
         </w:tc>
@@ -5100,25 +5478,25 @@
               <w:rPr>
                 <w:lang w:val="en-US"/>
               </w:rPr>
-              <w:t xml:space="preserve">(9, 11) </w:t>
-            </w:r>
-          </w:p>
-        </w:tc>
-        <w:tc>
-          <w:tcPr>
-            <w:tcW w:w="4508" w:type="dxa"/>
-          </w:tcPr>
-          <w:p>
-            <w:pPr>
-              <w:rPr>
-                <w:lang w:val="en-US"/>
-              </w:rPr>
-            </w:pPr>
-            <w:r>
-              <w:rPr>
-                <w:lang w:val="en-US"/>
-              </w:rPr>
-              <w:t>0.7359307359307359</w:t>
+              <w:t xml:space="preserve">(10, 10) </w:t>
+            </w:r>
+          </w:p>
+        </w:tc>
+        <w:tc>
+          <w:tcPr>
+            <w:tcW w:w="4508" w:type="dxa"/>
+          </w:tcPr>
+          <w:p>
+            <w:pPr>
+              <w:rPr>
+                <w:lang w:val="en-US"/>
+              </w:rPr>
+            </w:pPr>
+            <w:r>
+              <w:rPr>
+                <w:lang w:val="en-US"/>
+              </w:rPr>
+              <w:t>0.7229437229437229</w:t>
             </w:r>
           </w:p>
         </w:tc>
@@ -5138,25 +5516,25 @@
               <w:rPr>
                 <w:lang w:val="en-US"/>
               </w:rPr>
-              <w:t xml:space="preserve">(8, 12) </w:t>
-            </w:r>
-          </w:p>
-        </w:tc>
-        <w:tc>
-          <w:tcPr>
-            <w:tcW w:w="4508" w:type="dxa"/>
-          </w:tcPr>
-          <w:p>
-            <w:pPr>
-              <w:rPr>
-                <w:lang w:val="en-US"/>
-              </w:rPr>
-            </w:pPr>
-            <w:r>
-              <w:rPr>
-                <w:lang w:val="en-US"/>
-              </w:rPr>
-              <w:t>0.7532467532467533</w:t>
+              <w:t xml:space="preserve">(9, 11) </w:t>
+            </w:r>
+          </w:p>
+        </w:tc>
+        <w:tc>
+          <w:tcPr>
+            <w:tcW w:w="4508" w:type="dxa"/>
+          </w:tcPr>
+          <w:p>
+            <w:pPr>
+              <w:rPr>
+                <w:lang w:val="en-US"/>
+              </w:rPr>
+            </w:pPr>
+            <w:r>
+              <w:rPr>
+                <w:lang w:val="en-US"/>
+              </w:rPr>
+              <w:t>0.7359307359307359</w:t>
             </w:r>
           </w:p>
         </w:tc>
@@ -5176,25 +5554,25 @@
               <w:rPr>
                 <w:lang w:val="en-US"/>
               </w:rPr>
-              <w:t xml:space="preserve">(7, 13) </w:t>
-            </w:r>
-          </w:p>
-        </w:tc>
-        <w:tc>
-          <w:tcPr>
-            <w:tcW w:w="4508" w:type="dxa"/>
-          </w:tcPr>
-          <w:p>
-            <w:pPr>
-              <w:rPr>
-                <w:lang w:val="en-US"/>
-              </w:rPr>
-            </w:pPr>
-            <w:r>
-              <w:rPr>
-                <w:lang w:val="en-US"/>
-              </w:rPr>
-              <w:t>0.7229437229437229</w:t>
+              <w:t xml:space="preserve">(8, 12) </w:t>
+            </w:r>
+          </w:p>
+        </w:tc>
+        <w:tc>
+          <w:tcPr>
+            <w:tcW w:w="4508" w:type="dxa"/>
+          </w:tcPr>
+          <w:p>
+            <w:pPr>
+              <w:rPr>
+                <w:lang w:val="en-US"/>
+              </w:rPr>
+            </w:pPr>
+            <w:r>
+              <w:rPr>
+                <w:lang w:val="en-US"/>
+              </w:rPr>
+              <w:t>0.7532467532467533</w:t>
             </w:r>
           </w:p>
         </w:tc>
@@ -5214,25 +5592,25 @@
               <w:rPr>
                 <w:lang w:val="en-US"/>
               </w:rPr>
-              <w:t xml:space="preserve">(6, 14) </w:t>
-            </w:r>
-          </w:p>
-        </w:tc>
-        <w:tc>
-          <w:tcPr>
-            <w:tcW w:w="4508" w:type="dxa"/>
-          </w:tcPr>
-          <w:p>
-            <w:pPr>
-              <w:rPr>
-                <w:lang w:val="en-US"/>
-              </w:rPr>
-            </w:pPr>
-            <w:r>
-              <w:rPr>
-                <w:lang w:val="en-US"/>
-              </w:rPr>
-              <w:t>0.7575757575757576</w:t>
+              <w:t xml:space="preserve">(7, 13) </w:t>
+            </w:r>
+          </w:p>
+        </w:tc>
+        <w:tc>
+          <w:tcPr>
+            <w:tcW w:w="4508" w:type="dxa"/>
+          </w:tcPr>
+          <w:p>
+            <w:pPr>
+              <w:rPr>
+                <w:lang w:val="en-US"/>
+              </w:rPr>
+            </w:pPr>
+            <w:r>
+              <w:rPr>
+                <w:lang w:val="en-US"/>
+              </w:rPr>
+              <w:t>0.7229437229437229</w:t>
             </w:r>
           </w:p>
         </w:tc>
@@ -5252,25 +5630,25 @@
               <w:rPr>
                 <w:lang w:val="en-US"/>
               </w:rPr>
-              <w:t xml:space="preserve">(5, 15) </w:t>
-            </w:r>
-          </w:p>
-        </w:tc>
-        <w:tc>
-          <w:tcPr>
-            <w:tcW w:w="4508" w:type="dxa"/>
-          </w:tcPr>
-          <w:p>
-            <w:pPr>
-              <w:rPr>
-                <w:lang w:val="en-US"/>
-              </w:rPr>
-            </w:pPr>
-            <w:r>
-              <w:rPr>
-                <w:lang w:val="en-US"/>
-              </w:rPr>
-              <w:t>0.7359307359307359</w:t>
+              <w:t xml:space="preserve">(6, 14) </w:t>
+            </w:r>
+          </w:p>
+        </w:tc>
+        <w:tc>
+          <w:tcPr>
+            <w:tcW w:w="4508" w:type="dxa"/>
+          </w:tcPr>
+          <w:p>
+            <w:pPr>
+              <w:rPr>
+                <w:lang w:val="en-US"/>
+              </w:rPr>
+            </w:pPr>
+            <w:r>
+              <w:rPr>
+                <w:lang w:val="en-US"/>
+              </w:rPr>
+              <w:t>0.7575757575757576</w:t>
             </w:r>
           </w:p>
         </w:tc>
@@ -5290,25 +5668,25 @@
               <w:rPr>
                 <w:lang w:val="en-US"/>
               </w:rPr>
-              <w:t xml:space="preserve">(4, 16) </w:t>
-            </w:r>
-          </w:p>
-        </w:tc>
-        <w:tc>
-          <w:tcPr>
-            <w:tcW w:w="4508" w:type="dxa"/>
-          </w:tcPr>
-          <w:p>
-            <w:pPr>
-              <w:rPr>
-                <w:lang w:val="en-US"/>
-              </w:rPr>
-            </w:pPr>
-            <w:r>
-              <w:rPr>
-                <w:lang w:val="en-US"/>
-              </w:rPr>
-              <w:t>0.7402597402597403</w:t>
+              <w:t xml:space="preserve">(5, 15) </w:t>
+            </w:r>
+          </w:p>
+        </w:tc>
+        <w:tc>
+          <w:tcPr>
+            <w:tcW w:w="4508" w:type="dxa"/>
+          </w:tcPr>
+          <w:p>
+            <w:pPr>
+              <w:rPr>
+                <w:lang w:val="en-US"/>
+              </w:rPr>
+            </w:pPr>
+            <w:r>
+              <w:rPr>
+                <w:lang w:val="en-US"/>
+              </w:rPr>
+              <w:t>0.7359307359307359</w:t>
             </w:r>
           </w:p>
         </w:tc>
@@ -5328,26 +5706,25 @@
               <w:rPr>
                 <w:lang w:val="en-US"/>
               </w:rPr>
-              <w:lastRenderedPageBreak/>
-              <w:t xml:space="preserve">(3, 17) </w:t>
-            </w:r>
-          </w:p>
-        </w:tc>
-        <w:tc>
-          <w:tcPr>
-            <w:tcW w:w="4508" w:type="dxa"/>
-          </w:tcPr>
-          <w:p>
-            <w:pPr>
-              <w:rPr>
-                <w:lang w:val="en-US"/>
-              </w:rPr>
-            </w:pPr>
-            <w:r>
-              <w:rPr>
-                <w:lang w:val="en-US"/>
-              </w:rPr>
-              <w:t>0.7229437229437229</w:t>
+              <w:t xml:space="preserve">(4, 16) </w:t>
+            </w:r>
+          </w:p>
+        </w:tc>
+        <w:tc>
+          <w:tcPr>
+            <w:tcW w:w="4508" w:type="dxa"/>
+          </w:tcPr>
+          <w:p>
+            <w:pPr>
+              <w:rPr>
+                <w:lang w:val="en-US"/>
+              </w:rPr>
+            </w:pPr>
+            <w:r>
+              <w:rPr>
+                <w:lang w:val="en-US"/>
+              </w:rPr>
+              <w:t>0.7402597402597403</w:t>
             </w:r>
           </w:p>
         </w:tc>
@@ -5367,25 +5744,25 @@
               <w:rPr>
                 <w:lang w:val="en-US"/>
               </w:rPr>
-              <w:t xml:space="preserve">(2, 18) </w:t>
-            </w:r>
-          </w:p>
-        </w:tc>
-        <w:tc>
-          <w:tcPr>
-            <w:tcW w:w="4508" w:type="dxa"/>
-          </w:tcPr>
-          <w:p>
-            <w:pPr>
-              <w:rPr>
-                <w:lang w:val="en-US"/>
-              </w:rPr>
-            </w:pPr>
-            <w:r>
-              <w:rPr>
-                <w:lang w:val="en-US"/>
-              </w:rPr>
-              <w:t>0.645021645021645</w:t>
+              <w:t xml:space="preserve">(3, 17) </w:t>
+            </w:r>
+          </w:p>
+        </w:tc>
+        <w:tc>
+          <w:tcPr>
+            <w:tcW w:w="4508" w:type="dxa"/>
+          </w:tcPr>
+          <w:p>
+            <w:pPr>
+              <w:rPr>
+                <w:lang w:val="en-US"/>
+              </w:rPr>
+            </w:pPr>
+            <w:r>
+              <w:rPr>
+                <w:lang w:val="en-US"/>
+              </w:rPr>
+              <w:t>0.7229437229437229</w:t>
             </w:r>
           </w:p>
         </w:tc>
@@ -5405,6 +5782,44 @@
               <w:rPr>
                 <w:lang w:val="en-US"/>
               </w:rPr>
+              <w:t xml:space="preserve">(2, 18) </w:t>
+            </w:r>
+          </w:p>
+        </w:tc>
+        <w:tc>
+          <w:tcPr>
+            <w:tcW w:w="4508" w:type="dxa"/>
+          </w:tcPr>
+          <w:p>
+            <w:pPr>
+              <w:rPr>
+                <w:lang w:val="en-US"/>
+              </w:rPr>
+            </w:pPr>
+            <w:r>
+              <w:rPr>
+                <w:lang w:val="en-US"/>
+              </w:rPr>
+              <w:t>0.645021645021645</w:t>
+            </w:r>
+          </w:p>
+        </w:tc>
+      </w:tr>
+      <w:tr>
+        <w:tc>
+          <w:tcPr>
+            <w:tcW w:w="4508" w:type="dxa"/>
+          </w:tcPr>
+          <w:p>
+            <w:pPr>
+              <w:rPr>
+                <w:lang w:val="en-US"/>
+              </w:rPr>
+            </w:pPr>
+            <w:r>
+              <w:rPr>
+                <w:lang w:val="en-US"/>
+              </w:rPr>
               <w:t xml:space="preserve">(1, 19) </w:t>
             </w:r>
           </w:p>
@@ -5464,6 +5879,43 @@
     </w:p>
     <w:p>
       <w:pPr>
+        <w:rPr>
+          <w:lang w:val="en-US"/>
+        </w:rPr>
+      </w:pPr>
+      <w:r>
+        <w:rPr>
+          <w:lang w:val="en-US"/>
+        </w:rPr>
+        <w:t>This uses similar code to the step 2. However</w:t>
+      </w:r>
+      <w:r>
+        <w:rPr>
+          <w:lang w:val="en-US"/>
+        </w:rPr>
+        <w:t>,</w:t>
+      </w:r>
+      <w:r>
+        <w:rPr>
+          <w:lang w:val="en-US"/>
+        </w:rPr>
+        <w:t xml:space="preserve"> labe</w:t>
+      </w:r>
+      <w:r>
+        <w:rPr>
+          <w:lang w:val="en-US"/>
+        </w:rPr>
+        <w:t>l</w:t>
+      </w:r>
+      <w:r>
+        <w:rPr>
+          <w:lang w:val="en-US"/>
+        </w:rPr>
+        <w:t xml:space="preserve"> encoding is applied to the car data columns to convert the text data to numerical data.</w:t>
+      </w:r>
+    </w:p>
+    <w:p>
+      <w:pPr>
         <w:shd w:val="clear" w:color="auto" w:fill="1E1E1E"/>
         <w:spacing w:after="0" w:line="285" w:lineRule="atLeast"/>
         <w:rPr>
@@ -5578,6 +6030,7 @@
           <w:szCs w:val="21"/>
           <w:lang w:eastAsia="en-NZ"/>
         </w:rPr>
+        <w:lastRenderedPageBreak/>
         <w:t>from</w:t>
       </w:r>
       <w:r>
@@ -5754,6 +6207,44 @@
                 <w:lang w:val="en-US"/>
               </w:rPr>
               <w:t>Test accuracy</w:t>
+            </w:r>
+          </w:p>
+        </w:tc>
+      </w:tr>
+      <w:tr>
+        <w:tc>
+          <w:tcPr>
+            <w:tcW w:w="4508" w:type="dxa"/>
+          </w:tcPr>
+          <w:p>
+            <w:pPr>
+              <w:rPr>
+                <w:lang w:val="en-US"/>
+              </w:rPr>
+            </w:pPr>
+            <w:r>
+              <w:rPr>
+                <w:lang w:val="en-US"/>
+              </w:rPr>
+              <w:t>(20)</w:t>
+            </w:r>
+          </w:p>
+        </w:tc>
+        <w:tc>
+          <w:tcPr>
+            <w:tcW w:w="4508" w:type="dxa"/>
+          </w:tcPr>
+          <w:p>
+            <w:pPr>
+              <w:rPr>
+                <w:lang w:val="en-US"/>
+              </w:rPr>
+            </w:pPr>
+            <w:r>
+              <w:rPr>
+                <w:lang w:val="en-US"/>
+              </w:rPr>
+              <w:t>0.7032755298651252</w:t>
             </w:r>
           </w:p>
         </w:tc>
@@ -6956,6 +7447,36 @@
       </w:tblBorders>
     </w:tblPr>
   </w:style>
+  <w:style w:type="paragraph" w:styleId="BalloonText">
+    <w:name w:val="Balloon Text"/>
+    <w:basedOn w:val="Normal"/>
+    <w:link w:val="BalloonTextChar"/>
+    <w:uiPriority w:val="99"/>
+    <w:semiHidden/>
+    <w:unhideWhenUsed/>
+    <w:rsid w:val="0083351C"/>
+    <w:pPr>
+      <w:spacing w:after="0" w:line="240" w:lineRule="auto"/>
+    </w:pPr>
+    <w:rPr>
+      <w:rFonts w:ascii="Segoe UI" w:hAnsi="Segoe UI" w:cs="Segoe UI"/>
+      <w:sz w:val="18"/>
+      <w:szCs w:val="18"/>
+    </w:rPr>
+  </w:style>
+  <w:style w:type="character" w:customStyle="1" w:styleId="BalloonTextChar">
+    <w:name w:val="Balloon Text Char"/>
+    <w:basedOn w:val="DefaultParagraphFont"/>
+    <w:link w:val="BalloonText"/>
+    <w:uiPriority w:val="99"/>
+    <w:semiHidden/>
+    <w:rsid w:val="0083351C"/>
+    <w:rPr>
+      <w:rFonts w:ascii="Segoe UI" w:hAnsi="Segoe UI" w:cs="Segoe UI"/>
+      <w:sz w:val="18"/>
+      <w:szCs w:val="18"/>
+    </w:rPr>
+  </w:style>
 </w:styles>
 </file>
 
@@ -7252,4 +7773,29 @@
     </a:ext>
   </a:extLst>
 </a:theme>
+</file>
+
+<file path=customXml/item1.xml><?xml version="1.0" encoding="utf-8"?>
+<b:Sources xmlns:b="http://schemas.openxmlformats.org/officeDocument/2006/bibliography" xmlns="http://schemas.openxmlformats.org/officeDocument/2006/bibliography" SelectedStyle="\APASixthEditionOfficeOnline.xsl" StyleName="APA" Version="6">
+  <b:Source>
+    <b:Tag>Vet20</b:Tag>
+    <b:SourceType>InternetSite</b:SourceType>
+    <b:Guid>{1A08698C-27B1-43F1-8AB6-1836FE7B6CB2}</b:Guid>
+    <b:Title>Veterans Health Administration</b:Title>
+    <b:InternetSiteTitle>Veteran Affairs</b:InternetSiteTitle>
+    <b:URL>https://www.va.gov/health/</b:URL>
+    <b:YearAccessed>2020</b:YearAccessed>
+    <b:MonthAccessed>October</b:MonthAccessed>
+    <b:DayAccessed>5</b:DayAccessed>
+    <b:RefOrder>1</b:RefOrder>
+  </b:Source>
+</b:Sources>
+</file>
+
+<file path=customXml/itemProps1.xml><?xml version="1.0" encoding="utf-8"?>
+<ds:datastoreItem xmlns:ds="http://schemas.openxmlformats.org/officeDocument/2006/customXml" ds:itemID="{761473DF-EF70-4D1A-B726-A569EBC169E3}">
+  <ds:schemaRefs>
+    <ds:schemaRef ds:uri="http://schemas.openxmlformats.org/officeDocument/2006/bibliography"/>
+  </ds:schemaRefs>
+</ds:datastoreItem>
 </file>
</xml_diff>